<commit_message>
simple dom html parser install
</commit_message>
<xml_diff>
--- a/files/question.docx
+++ b/files/question.docx
@@ -123,16 +123,6 @@
     </w:p>
     <w:p>
       <w:pPr>
-        <w:jc w:val="both"/>
-        <w:rPr>
-          <w:rFonts w:ascii="Arial" w:hAnsi="Arial" w:cs="Arial"/>
-          <w:sz w:val="24"/>
-          <w:szCs w:val="24"/>
-        </w:rPr>
-      </w:pPr>
-    </w:p>
-    <w:p>
-      <w:pPr>
         <w:pStyle w:val="Titre2"/>
         <w:rPr>
           <w:sz w:val="24"/>
@@ -233,6 +223,7 @@
           <w:szCs w:val="24"/>
         </w:rPr>
       </w:pPr>
+      <w:bookmarkStart w:id="0" w:name="_GoBack"/>
       <w:r>
         <w:rPr>
           <w:rFonts w:ascii="Arial" w:hAnsi="Arial"/>
@@ -284,19 +275,14 @@
         </w:rPr>
         <w:t>Celui-ci vous permet de créer un compte sur le site.</w:t>
       </w:r>
-    </w:p>
-    <w:p>
-      <w:pPr>
-        <w:pStyle w:val="Corpsdetexte"/>
-        <w:spacing w:after="0"/>
-        <w:ind w:left="708"/>
-        <w:jc w:val="both"/>
-        <w:rPr>
-          <w:rFonts w:ascii="Arial" w:hAnsi="Arial"/>
-          <w:sz w:val="24"/>
-          <w:szCs w:val="24"/>
-        </w:rPr>
-      </w:pPr>
+      <w:r>
+        <w:rPr>
+          <w:rFonts w:ascii="Arial" w:hAnsi="Arial"/>
+          <w:sz w:val="24"/>
+          <w:szCs w:val="24"/>
+        </w:rPr>
+        <w:t xml:space="preserve"> </w:t>
+      </w:r>
       <w:r>
         <w:rPr>
           <w:rFonts w:ascii="Arial" w:hAnsi="Arial"/>
@@ -319,7 +305,7 @@
           <w:sz w:val="24"/>
           <w:szCs w:val="24"/>
         </w:rPr>
-        <w:t xml:space="preserve"> puis de suivre les étapes indiquées.</w:t>
+        <w:t xml:space="preserve"> puis de su</w:t>
       </w:r>
       <w:r>
         <w:rPr>
@@ -334,19 +320,11 @@
           <w:rFonts w:ascii="Arial" w:hAnsi="Arial"/>
           <w:sz w:val="24"/>
           <w:szCs w:val="24"/>
-          <w:u w:val="single"/>
-        </w:rPr>
-        <w:t>La prochaine édition du livre</w:t>
-      </w:r>
-      <w:r>
-        <w:rPr>
-          <w:rFonts w:ascii="Arial" w:hAnsi="Arial"/>
-          <w:sz w:val="24"/>
-          <w:szCs w:val="24"/>
-        </w:rPr>
-        <w:t xml:space="preserve"> "Le droit pour le praticien" sortira courant novembre et donnera accès au site jusque à la fin de l'année 2015.</w:t>
-      </w:r>
-    </w:p>
+        </w:rPr>
+        <w:t>" sortira courant novembre et donnera accès au site jusque à la fin de l'année 2015.</w:t>
+      </w:r>
+    </w:p>
+    <w:bookmarkEnd w:id="0"/>
     <w:p>
       <w:pPr>
         <w:pStyle w:val="Corpsdetexte"/>
@@ -377,23 +355,16 @@
     </w:p>
     <w:p>
       <w:pPr>
-        <w:jc w:val="both"/>
+        <w:pStyle w:val="Titre3"/>
+        <w:rPr>
+          <w:sz w:val="24"/>
+          <w:szCs w:val="24"/>
+        </w:rPr>
       </w:pPr>
-    </w:p>
-    <w:p>
-      <w:pPr>
-        <w:pStyle w:val="Titre3"/>
-        <w:rPr>
-          <w:sz w:val="24"/>
-          <w:szCs w:val="24"/>
-        </w:rPr>
-      </w:pPr>
-      <w:bookmarkStart w:id="0" w:name="_GoBack"/>
       <w:r>
         <w:t>Réponse :</w:t>
       </w:r>
     </w:p>
-    <w:bookmarkEnd w:id="0"/>
     <w:p>
       <w:pPr>
         <w:jc w:val="both"/>
@@ -556,50 +527,15 @@
         <w:t>Question :</w:t>
       </w:r>
     </w:p>
-    <w:p>
-      <w:pPr>
-        <w:jc w:val="both"/>
-        <w:rPr>
-          <w:rFonts w:ascii="Arial" w:hAnsi="Arial" w:cs="Arial"/>
-          <w:b/>
-          <w:bCs/>
-          <w:sz w:val="28"/>
-          <w:szCs w:val="28"/>
-        </w:rPr>
-      </w:pPr>
-    </w:p>
-    <w:p>
-      <w:pPr>
-        <w:jc w:val="both"/>
-        <w:rPr>
-          <w:rFonts w:ascii="Arial" w:hAnsi="Arial" w:cs="Arial"/>
-          <w:sz w:val="24"/>
-          <w:szCs w:val="24"/>
-        </w:rPr>
-      </w:pPr>
-      <w:r>
-        <w:rPr>
-          <w:rFonts w:ascii="Arial" w:hAnsi="Arial" w:cs="Arial"/>
-          <w:sz w:val="24"/>
-          <w:szCs w:val="24"/>
-        </w:rPr>
-        <w:lastRenderedPageBreak/>
+    <w:p/>
+    <w:p>
+      <w:r>
         <w:t>Comment s'inscrire sur le site pour avoir accès aux contenus ?</w:t>
       </w:r>
       <w:r>
-        <w:rPr>
-          <w:rFonts w:ascii="Arial" w:hAnsi="Arial" w:cs="Arial"/>
-          <w:sz w:val="24"/>
-          <w:szCs w:val="24"/>
-        </w:rPr>
         <w:t xml:space="preserve"> </w:t>
       </w:r>
       <w:r>
-        <w:rPr>
-          <w:rFonts w:ascii="Arial" w:hAnsi="Arial" w:cs="Arial"/>
-          <w:sz w:val="24"/>
-          <w:szCs w:val="24"/>
-        </w:rPr>
         <w:t>Question au sujet de la newsletter hebdomadaire envoyé tous les lundis à beaucoup de non inscrit, pour faire de la pub.</w:t>
       </w:r>
     </w:p>
@@ -1610,7 +1546,7 @@
 </file>
 
 <file path=customXml/itemProps1.xml><?xml version="1.0" encoding="utf-8"?>
-<ds:datastoreItem xmlns:ds="http://schemas.openxmlformats.org/officeDocument/2006/customXml" ds:itemID="{88F0C41D-05A3-AE41-81ED-A9ACB488B3E1}">
+<ds:datastoreItem xmlns:ds="http://schemas.openxmlformats.org/officeDocument/2006/customXml" ds:itemID="{85F46722-1D4B-AC4C-B553-6A32DB6FE315}">
   <ds:schemaRefs>
     <ds:schemaRef ds:uri="http://schemas.openxmlformats.org/officeDocument/2006/bibliography"/>
   </ds:schemaRefs>

</xml_diff>

<commit_message>
recursion function for children start
</commit_message>
<xml_diff>
--- a/files/question.docx
+++ b/files/question.docx
@@ -325,6 +325,19 @@
       </w:r>
     </w:p>
     <w:bookmarkEnd w:id="0"/>
+    <w:p>
+      <w:pPr>
+        <w:pStyle w:val="Corpsdetexte"/>
+        <w:spacing w:after="0"/>
+        <w:ind w:left="708"/>
+        <w:jc w:val="both"/>
+        <w:rPr>
+          <w:rFonts w:ascii="Arial" w:hAnsi="Arial"/>
+          <w:sz w:val="24"/>
+          <w:szCs w:val="24"/>
+        </w:rPr>
+      </w:pPr>
+    </w:p>
     <w:p>
       <w:pPr>
         <w:pStyle w:val="Corpsdetexte"/>
@@ -1546,7 +1559,7 @@
 </file>
 
 <file path=customXml/itemProps1.xml><?xml version="1.0" encoding="utf-8"?>
-<ds:datastoreItem xmlns:ds="http://schemas.openxmlformats.org/officeDocument/2006/customXml" ds:itemID="{85F46722-1D4B-AC4C-B553-6A32DB6FE315}">
+<ds:datastoreItem xmlns:ds="http://schemas.openxmlformats.org/officeDocument/2006/customXml" ds:itemID="{90FB1E03-A8BA-4F44-B998-0BFDD0F7BE9C}">
   <ds:schemaRefs>
     <ds:schemaRef ds:uri="http://schemas.openxmlformats.org/officeDocument/2006/bibliography"/>
   </ds:schemaRefs>

</xml_diff>

<commit_message>
add class for aligne text
</commit_message>
<xml_diff>
--- a/files/question.docx
+++ b/files/question.docx
@@ -10,124 +10,56 @@
         <w:t>Question :</w:t>
       </w:r>
     </w:p>
+    <w:p/>
     <w:p>
       <w:pPr>
         <w:jc w:val="both"/>
+      </w:pPr>
+      <w:r>
+        <w:t xml:space="preserve">N'arrive pas à se connecter, tente avec le login sur publications-droit et pas celui de </w:t>
+      </w:r>
+      <w:hyperlink r:id="rId6" w:history="1">
+        <w:r>
+          <w:t>www.droitpraticine.ch</w:t>
+        </w:r>
+      </w:hyperlink>
+      <w:r>
+        <w:t xml:space="preserve"> </w:t>
+      </w:r>
+      <w:r>
+        <w:t xml:space="preserve">Vérifier si il a un compte sur </w:t>
+      </w:r>
+      <w:proofErr w:type="spellStart"/>
+      <w:r>
         <w:rPr>
-          <w:rFonts w:ascii="Arial" w:hAnsi="Arial" w:cs="Arial"/>
-          <w:b/>
-          <w:bCs/>
-          <w:sz w:val="28"/>
-          <w:szCs w:val="28"/>
+          <w:u w:val="single"/>
         </w:rPr>
-      </w:pPr>
+        <w:t>droitpraticien</w:t>
+      </w:r>
+      <w:proofErr w:type="spellEnd"/>
+      <w:r>
+        <w:t xml:space="preserve"> soit dans la console </w:t>
+      </w:r>
+      <w:proofErr w:type="spellStart"/>
+      <w:r>
+        <w:t>admin</w:t>
+      </w:r>
+      <w:proofErr w:type="spellEnd"/>
+      <w:r>
+        <w:t xml:space="preserve"> </w:t>
+      </w:r>
+      <w:proofErr w:type="spellStart"/>
+      <w:r>
+        <w:t>wordpress</w:t>
+      </w:r>
+      <w:proofErr w:type="spellEnd"/>
+      <w:r>
+        <w:t xml:space="preserve"> ou dans la base de données si pas sur.</w:t>
+      </w:r>
     </w:p>
     <w:p>
       <w:pPr>
         <w:jc w:val="both"/>
-        <w:rPr>
-          <w:rFonts w:ascii="Arial" w:hAnsi="Arial" w:cs="Arial"/>
-          <w:sz w:val="24"/>
-          <w:szCs w:val="24"/>
-        </w:rPr>
-      </w:pPr>
-      <w:r>
-        <w:rPr>
-          <w:rFonts w:ascii="Arial" w:hAnsi="Arial" w:cs="Arial"/>
-          <w:sz w:val="24"/>
-          <w:szCs w:val="24"/>
-        </w:rPr>
-        <w:t xml:space="preserve">N'arrive pas à se connecter, tente avec le login sur publications-droit et pas celui de </w:t>
-      </w:r>
-      <w:hyperlink r:id="rId6" w:history="1">
-        <w:r>
-          <w:rPr>
-            <w:rStyle w:val="Lienhypertexte"/>
-            <w:rFonts w:ascii="Arial" w:hAnsi="Arial" w:cs="Arial"/>
-            <w:sz w:val="24"/>
-            <w:szCs w:val="24"/>
-          </w:rPr>
-          <w:t>www.droitpraticine.ch</w:t>
-        </w:r>
-      </w:hyperlink>
-      <w:r>
-        <w:rPr>
-          <w:rFonts w:ascii="Arial" w:hAnsi="Arial" w:cs="Arial"/>
-          <w:sz w:val="24"/>
-          <w:szCs w:val="24"/>
-        </w:rPr>
-        <w:t xml:space="preserve"> </w:t>
-      </w:r>
-      <w:r>
-        <w:rPr>
-          <w:rFonts w:ascii="Arial" w:hAnsi="Arial" w:cs="Arial"/>
-          <w:sz w:val="24"/>
-          <w:szCs w:val="24"/>
-        </w:rPr>
-        <w:t xml:space="preserve">Vérifier si il a un compte sur </w:t>
-      </w:r>
-      <w:proofErr w:type="spellStart"/>
-      <w:r>
-        <w:rPr>
-          <w:rFonts w:ascii="Arial" w:hAnsi="Arial" w:cs="Arial"/>
-          <w:sz w:val="24"/>
-          <w:szCs w:val="24"/>
-        </w:rPr>
-        <w:t>droitpraticien</w:t>
-      </w:r>
-      <w:proofErr w:type="spellEnd"/>
-      <w:r>
-        <w:rPr>
-          <w:rFonts w:ascii="Arial" w:hAnsi="Arial" w:cs="Arial"/>
-          <w:sz w:val="24"/>
-          <w:szCs w:val="24"/>
-        </w:rPr>
-        <w:t xml:space="preserve"> soit dans la console </w:t>
-      </w:r>
-      <w:proofErr w:type="spellStart"/>
-      <w:r>
-        <w:rPr>
-          <w:rFonts w:ascii="Arial" w:hAnsi="Arial" w:cs="Arial"/>
-          <w:sz w:val="24"/>
-          <w:szCs w:val="24"/>
-        </w:rPr>
-        <w:t>admin</w:t>
-      </w:r>
-      <w:proofErr w:type="spellEnd"/>
-      <w:r>
-        <w:rPr>
-          <w:rFonts w:ascii="Arial" w:hAnsi="Arial" w:cs="Arial"/>
-          <w:sz w:val="24"/>
-          <w:szCs w:val="24"/>
-        </w:rPr>
-        <w:t xml:space="preserve"> </w:t>
-      </w:r>
-      <w:proofErr w:type="spellStart"/>
-      <w:r>
-        <w:rPr>
-          <w:rFonts w:ascii="Arial" w:hAnsi="Arial" w:cs="Arial"/>
-          <w:sz w:val="24"/>
-          <w:szCs w:val="24"/>
-        </w:rPr>
-        <w:t>wordpress</w:t>
-      </w:r>
-      <w:proofErr w:type="spellEnd"/>
-      <w:r>
-        <w:rPr>
-          <w:rFonts w:ascii="Arial" w:hAnsi="Arial" w:cs="Arial"/>
-          <w:sz w:val="24"/>
-          <w:szCs w:val="24"/>
-        </w:rPr>
-        <w:t xml:space="preserve"> ou dans la base de données si pas sur.</w:t>
-      </w:r>
-    </w:p>
-    <w:p>
-      <w:pPr>
-        <w:pStyle w:val="Titre2"/>
-        <w:rPr>
-          <w:sz w:val="24"/>
-          <w:szCs w:val="24"/>
-        </w:rPr>
       </w:pPr>
       <w:r>
         <w:t>Réponse :</w:t>
@@ -136,407 +68,198 @@
     <w:p>
       <w:pPr>
         <w:jc w:val="both"/>
-        <w:rPr>
-          <w:rFonts w:ascii="Arial" w:hAnsi="Arial" w:cs="Arial"/>
-          <w:szCs w:val="24"/>
-        </w:rPr>
-      </w:pPr>
-    </w:p>
-    <w:p>
-      <w:pPr>
-        <w:pStyle w:val="Corpsdetexte"/>
-        <w:spacing w:after="0"/>
-        <w:jc w:val="both"/>
-        <w:rPr>
-          <w:rFonts w:ascii="Arial" w:hAnsi="Arial"/>
-          <w:sz w:val="24"/>
-          <w:szCs w:val="24"/>
-        </w:rPr>
-      </w:pPr>
-      <w:r>
-        <w:rPr>
-          <w:rFonts w:ascii="Arial" w:hAnsi="Arial"/>
-          <w:sz w:val="24"/>
-          <w:szCs w:val="24"/>
-        </w:rPr>
-        <w:t xml:space="preserve">Il semble que vous n'ayez pas de compte actif sur le site </w:t>
-      </w:r>
-      <w:hyperlink r:id="rId7" w:history="1">
-        <w:r>
-          <w:rPr>
-            <w:rStyle w:val="Lienhypertexte"/>
-            <w:rFonts w:ascii="Arial" w:hAnsi="Arial"/>
-            <w:sz w:val="24"/>
-            <w:szCs w:val="24"/>
-          </w:rPr>
-          <w:t>http://www.droitpraticien.ch</w:t>
-        </w:r>
-      </w:hyperlink>
-      <w:r>
-        <w:rPr>
-          <w:rFonts w:ascii="Arial" w:hAnsi="Arial"/>
-          <w:sz w:val="24"/>
-          <w:szCs w:val="24"/>
-        </w:rPr>
-        <w:t xml:space="preserve">Vous avez accès à certaines catégories des "arrêts principaux résumés" si vous êtes inscrit à la </w:t>
-      </w:r>
-      <w:proofErr w:type="spellStart"/>
-      <w:r>
-        <w:rPr>
-          <w:rFonts w:ascii="Arial" w:hAnsi="Arial"/>
-          <w:sz w:val="24"/>
-          <w:szCs w:val="24"/>
-        </w:rPr>
-        <w:t>newslettter</w:t>
-      </w:r>
-      <w:proofErr w:type="spellEnd"/>
-      <w:r>
-        <w:rPr>
-          <w:rFonts w:ascii="Arial" w:hAnsi="Arial"/>
-          <w:sz w:val="24"/>
-          <w:szCs w:val="24"/>
-        </w:rPr>
-        <w:t xml:space="preserve"> NLRCAS mais les autres arrêts ne sont consultable qu'avec un compte utilisateur sur le site. Pour y accéder vous devez entrer votre adresse email avec laquelle vous vous êtes inscrit à la newsletter.</w:t>
-      </w:r>
-    </w:p>
-    <w:p>
-      <w:pPr>
-        <w:pStyle w:val="Corpsdetexte"/>
-        <w:spacing w:after="0"/>
-        <w:jc w:val="both"/>
-        <w:rPr>
-          <w:rFonts w:ascii="Arial" w:hAnsi="Arial"/>
-          <w:sz w:val="24"/>
-          <w:szCs w:val="24"/>
-        </w:rPr>
-      </w:pPr>
-    </w:p>
-    <w:p>
-      <w:pPr>
-        <w:pStyle w:val="Corpsdetexte"/>
-        <w:spacing w:after="0"/>
-        <w:ind w:left="708"/>
-        <w:jc w:val="both"/>
-        <w:rPr>
-          <w:rFonts w:ascii="Arial" w:hAnsi="Arial"/>
-          <w:sz w:val="24"/>
-          <w:szCs w:val="24"/>
-        </w:rPr>
-      </w:pPr>
-      <w:bookmarkStart w:id="0" w:name="_GoBack"/>
-      <w:r>
-        <w:rPr>
-          <w:rFonts w:ascii="Arial" w:hAnsi="Arial"/>
-          <w:sz w:val="24"/>
-          <w:szCs w:val="24"/>
-        </w:rPr>
-        <w:t xml:space="preserve">Les catégories consultables: </w:t>
-      </w:r>
-      <w:r>
-        <w:rPr>
-          <w:rFonts w:ascii="Arial" w:hAnsi="Arial"/>
-          <w:b/>
-          <w:sz w:val="24"/>
-          <w:szCs w:val="24"/>
-        </w:rPr>
-        <w:t>Assurances sociales, Contrat d'assurance, Responsabilité civile.</w:t>
-      </w:r>
-      <w:r>
-        <w:rPr>
-          <w:rFonts w:ascii="Arial" w:hAnsi="Arial"/>
-          <w:sz w:val="24"/>
-          <w:szCs w:val="24"/>
-        </w:rPr>
-        <w:t xml:space="preserve"> </w:t>
-      </w:r>
-      <w:r>
-        <w:rPr>
-          <w:rFonts w:ascii="Arial" w:hAnsi="Arial"/>
-          <w:i/>
-          <w:sz w:val="24"/>
-          <w:szCs w:val="24"/>
-        </w:rPr>
-        <w:t>Si vous avez acheté le livre "Le droit pour le praticien 2012/2013" un code d'accès est indiqué sur la couverture.</w:t>
-      </w:r>
-      <w:r>
-        <w:rPr>
-          <w:rFonts w:ascii="Arial" w:hAnsi="Arial"/>
-          <w:i/>
-          <w:sz w:val="24"/>
-          <w:szCs w:val="24"/>
-        </w:rPr>
-        <w:t xml:space="preserve"> </w:t>
-      </w:r>
-      <w:r>
-        <w:rPr>
-          <w:rFonts w:ascii="Arial" w:hAnsi="Arial"/>
-          <w:sz w:val="24"/>
-          <w:szCs w:val="24"/>
-        </w:rPr>
-        <w:t>Celui-ci vous permet de créer un compte sur le site.</w:t>
-      </w:r>
-      <w:r>
-        <w:rPr>
-          <w:rFonts w:ascii="Arial" w:hAnsi="Arial"/>
-          <w:sz w:val="24"/>
-          <w:szCs w:val="24"/>
-        </w:rPr>
-        <w:t xml:space="preserve"> </w:t>
-      </w:r>
-      <w:r>
-        <w:rPr>
-          <w:rFonts w:ascii="Arial" w:hAnsi="Arial"/>
-          <w:sz w:val="24"/>
-          <w:szCs w:val="24"/>
-        </w:rPr>
-        <w:t>Il vous suffit d'aller sur la page d'accueil du site et d'i</w:t>
-      </w:r>
-      <w:r>
-        <w:rPr>
-          <w:rFonts w:ascii="Arial" w:hAnsi="Arial"/>
-          <w:sz w:val="24"/>
-          <w:szCs w:val="24"/>
-        </w:rPr>
-        <w:t xml:space="preserve">ntroduire le code d'accès sous </w:t>
-      </w:r>
-      <w:r>
-        <w:rPr>
-          <w:rFonts w:ascii="Arial" w:hAnsi="Arial"/>
-          <w:sz w:val="24"/>
-          <w:szCs w:val="24"/>
-        </w:rPr>
-        <w:t xml:space="preserve"> puis de su</w:t>
-      </w:r>
-      <w:r>
-        <w:rPr>
-          <w:rFonts w:ascii="Arial" w:hAnsi="Arial"/>
-          <w:sz w:val="24"/>
-          <w:szCs w:val="24"/>
-        </w:rPr>
-        <w:t xml:space="preserve"> </w:t>
-      </w:r>
-      <w:r>
-        <w:rPr>
-          <w:rFonts w:ascii="Arial" w:hAnsi="Arial"/>
-          <w:sz w:val="24"/>
-          <w:szCs w:val="24"/>
-        </w:rPr>
-        <w:t>" sortira courant novembre et donnera accès au site jusque à la fin de l'année 2015.</w:t>
-      </w:r>
-    </w:p>
-    <w:bookmarkEnd w:id="0"/>
-    <w:p>
-      <w:pPr>
-        <w:pStyle w:val="Corpsdetexte"/>
-        <w:spacing w:after="0"/>
-        <w:ind w:left="708"/>
-        <w:jc w:val="both"/>
-        <w:rPr>
-          <w:rFonts w:ascii="Arial" w:hAnsi="Arial"/>
-          <w:sz w:val="24"/>
-          <w:szCs w:val="24"/>
-        </w:rPr>
-      </w:pPr>
-    </w:p>
-    <w:p>
-      <w:pPr>
-        <w:pStyle w:val="Corpsdetexte"/>
-        <w:spacing w:after="0"/>
-        <w:jc w:val="both"/>
-        <w:rPr>
-          <w:rFonts w:ascii="Arial" w:hAnsi="Arial"/>
-          <w:sz w:val="24"/>
-          <w:szCs w:val="24"/>
-        </w:rPr>
       </w:pPr>
     </w:p>
     <w:p>
       <w:pPr>
         <w:jc w:val="both"/>
       </w:pPr>
-      <w:hyperlink r:id="rId8" w:history="1">
+      <w:r>
+        <w:t xml:space="preserve">Il semble que vous n'ayez pas de compte actif sur le site </w:t>
+      </w:r>
+      <w:hyperlink r:id="rId7" w:history="1">
         <w:r>
-          <w:rPr>
-            <w:rStyle w:val="Lienhypertexte"/>
-            <w:rFonts w:ascii="Arial" w:hAnsi="Arial" w:cs="Arial"/>
-            <w:sz w:val="24"/>
-            <w:szCs w:val="24"/>
-          </w:rPr>
-          <w:t>www.droitpraticine.ch</w:t>
+          <w:t>http://www.droitpraticien.ch</w:t>
         </w:r>
       </w:hyperlink>
-    </w:p>
-    <w:p>
-      <w:pPr>
-        <w:pStyle w:val="Titre3"/>
+      <w:r>
+        <w:t xml:space="preserve">Vous avez accès à certaines catégories des "arrêts principaux résumés" si vous êtes inscrit à la </w:t>
+      </w:r>
+      <w:proofErr w:type="spellStart"/>
+      <w:r>
+        <w:t>newslettter</w:t>
+      </w:r>
+      <w:proofErr w:type="spellEnd"/>
+      <w:r>
+        <w:t xml:space="preserve"> </w:t>
+      </w:r>
+      <w:r>
         <w:rPr>
-          <w:sz w:val="24"/>
-          <w:szCs w:val="24"/>
+          <w:u w:val="single"/>
         </w:rPr>
-      </w:pPr>
-      <w:r>
-        <w:t>Réponse :</w:t>
+        <w:t>NLRCAS</w:t>
+      </w:r>
+      <w:r>
+        <w:t xml:space="preserve"> mais les autres arrêts ne sont consultable qu'avec un compte u</w:t>
+      </w:r>
+      <w:bookmarkStart w:id="0" w:name="_GoBack"/>
+      <w:bookmarkEnd w:id="0"/>
+      <w:r>
+        <w:t>tilisateur sur le site. Pour y accéder vous devez entrer votre adresse email avec laquelle vous vous êtes inscrit à la newsletter.</w:t>
       </w:r>
     </w:p>
     <w:p>
       <w:pPr>
         <w:jc w:val="both"/>
-        <w:rPr>
-          <w:rFonts w:ascii="Arial" w:hAnsi="Arial" w:cs="Arial"/>
-          <w:sz w:val="24"/>
-          <w:szCs w:val="24"/>
-        </w:rPr>
       </w:pPr>
     </w:p>
     <w:p>
       <w:pPr>
         <w:jc w:val="both"/>
+      </w:pPr>
+      <w:r>
+        <w:t>Les catégories consultables: Assurances sociales, Contrat d'assurance, Responsabilité civile.</w:t>
+      </w:r>
+      <w:r>
+        <w:t xml:space="preserve"> </w:t>
+      </w:r>
+      <w:r>
+        <w:t xml:space="preserve">Si vous avez acheté le livre </w:t>
+      </w:r>
+      <w:r>
         <w:rPr>
-          <w:rFonts w:ascii="Arial" w:hAnsi="Arial" w:cs="Arial"/>
-          <w:sz w:val="24"/>
-          <w:szCs w:val="24"/>
+          <w:b/>
         </w:rPr>
+        <w:t>"Le droit pour le praticien 2012/2013"</w:t>
+      </w:r>
+      <w:r>
+        <w:t xml:space="preserve"> un code d'accès est indiqué sur la couverture.</w:t>
+      </w:r>
+      <w:r>
+        <w:t xml:space="preserve"> </w:t>
+      </w:r>
+      <w:r>
+        <w:t>Celui-ci vous permet de créer un compte sur le site.</w:t>
+      </w:r>
+      <w:r>
+        <w:t xml:space="preserve"> </w:t>
+      </w:r>
+      <w:r>
+        <w:t>Il vous suffit d'aller sur la page d'accueil du site et d'i</w:t>
+      </w:r>
+      <w:r>
+        <w:t xml:space="preserve">ntroduire le code d'accès sous </w:t>
+      </w:r>
+      <w:r>
+        <w:t xml:space="preserve"> puis de </w:t>
+      </w:r>
+      <w:proofErr w:type="spellStart"/>
+      <w:r>
+        <w:t>susortira</w:t>
+      </w:r>
+      <w:proofErr w:type="spellEnd"/>
+      <w:r>
+        <w:t xml:space="preserve"> courant novembre et donnera accès au site jusque à la fin de l'année 2015.</w:t>
+      </w:r>
+    </w:p>
+    <w:p/>
+    <w:p>
+      <w:hyperlink r:id="rId8" w:history="1">
+        <w:r>
+          <w:t>www.droitpraticine.ch</w:t>
+        </w:r>
+      </w:hyperlink>
+    </w:p>
+    <w:p/>
+    <w:p>
+      <w:pPr>
+        <w:pStyle w:val="Titre2"/>
       </w:pPr>
       <w:r>
+        <w:t>Réponse :</w:t>
+      </w:r>
+    </w:p>
+    <w:p/>
+    <w:p>
+      <w:pPr>
+        <w:jc w:val="both"/>
+      </w:pPr>
+      <w:r>
+        <w:t xml:space="preserve">Les codes d'accès Les codes d'accès provenant de l'édition 2011/2012 du livre ne sont valables que jusqu'au 31 décembre 2013, votre compte est désormais désactivé et peut être réactivé grâce à un nouveau code d'accès indiqué sur la nouvelle édition </w:t>
+      </w:r>
+      <w:r>
         <w:rPr>
-          <w:rFonts w:ascii="Arial" w:hAnsi="Arial" w:cs="Arial"/>
-          <w:sz w:val="24"/>
-          <w:szCs w:val="24"/>
+          <w:b/>
         </w:rPr>
-        <w:t>Les codes d'accès Les codes d'accès provenant de l'édition 2011/2012 du livre ne sont valables que jusqu'au 31 décembre 2013, votre compte est désormais désactivé et peut être réactivé grâce à un nouveau code d'accès indiqué sur la nouvelle édition "Le droit pour le praticien 2012/2013".</w:t>
+        <w:t>"Le droit pour le praticien 2012/2013".</w:t>
       </w:r>
       <w:r>
         <w:rPr>
-          <w:rFonts w:ascii="Arial" w:hAnsi="Arial" w:cs="Arial"/>
-          <w:sz w:val="24"/>
-          <w:szCs w:val="24"/>
+          <w:b/>
         </w:rPr>
         <w:t xml:space="preserve"> </w:t>
       </w:r>
       <w:proofErr w:type="gramStart"/>
       <w:r>
-        <w:rPr>
-          <w:rFonts w:ascii="Arial" w:hAnsi="Arial" w:cs="Arial"/>
-          <w:sz w:val="24"/>
-          <w:szCs w:val="24"/>
-        </w:rPr>
         <w:t>Les compte</w:t>
       </w:r>
       <w:proofErr w:type="gramEnd"/>
       <w:r>
-        <w:rPr>
-          <w:rFonts w:ascii="Arial" w:hAnsi="Arial" w:cs="Arial"/>
-          <w:sz w:val="24"/>
-          <w:szCs w:val="24"/>
-        </w:rPr>
         <w:t xml:space="preserve"> utilisateurs sur le site droitpraticien.ch sont valables jusqu'au 31 décembre 2013.  Les compte pourront être réactivés dès le 1er janvier grâce à un nouveau code d'accès indiqué sur la nouvelle édition "Le droit</w:t>
       </w:r>
       <w:r>
-        <w:rPr>
-          <w:rFonts w:ascii="Arial" w:hAnsi="Arial" w:cs="Arial"/>
-          <w:sz w:val="24"/>
-          <w:szCs w:val="24"/>
-        </w:rPr>
         <w:t xml:space="preserve"> pour le praticien 2012/2013". </w:t>
       </w:r>
       <w:r>
-        <w:rPr>
-          <w:rFonts w:ascii="Arial" w:hAnsi="Arial" w:cs="Arial"/>
-          <w:sz w:val="24"/>
-          <w:szCs w:val="24"/>
-        </w:rPr>
         <w:t>Question au sujet de la newsletter hebdomadaire envoyé tous les lundis à beaucoup de non inscrit, pour faire de la pub.</w:t>
       </w:r>
     </w:p>
     <w:p>
       <w:pPr>
         <w:jc w:val="both"/>
+      </w:pPr>
+      <w:r>
+        <w:t xml:space="preserve">Les codes d'accès Les codes d'accès provenant de l'édition 2011/2012 du livre ne sont valables que jusqu'au 31 décembre 2013, votre compte est désormais désactivé et peut être réactivé grâce à un nouveau code d'accès indiqué sur la nouvelle édition </w:t>
+      </w:r>
+      <w:r>
         <w:rPr>
-          <w:rFonts w:ascii="Arial" w:hAnsi="Arial" w:cs="Arial"/>
-          <w:sz w:val="24"/>
-          <w:szCs w:val="24"/>
+          <w:i/>
         </w:rPr>
-      </w:pPr>
+        <w:t>"Le droit pour le praticien 2012/2013".</w:t>
+      </w:r>
+      <w:r>
+        <w:t xml:space="preserve"> </w:t>
+      </w:r>
+      <w:proofErr w:type="gramStart"/>
+      <w:r>
+        <w:t>Les compte</w:t>
+      </w:r>
+      <w:proofErr w:type="gramEnd"/>
+      <w:r>
+        <w:t xml:space="preserve"> utilisateurs sur le site droitpraticien.ch sont valables jusqu'au 31 décembre 2013.  Les compte pourront être réactivés dès le 1er janvier grâce à un nouveau code d'accès indiqué sur la nouvelle édition </w:t>
+      </w:r>
       <w:r>
         <w:rPr>
-          <w:rFonts w:ascii="Arial" w:hAnsi="Arial" w:cs="Arial"/>
-          <w:sz w:val="24"/>
-          <w:szCs w:val="24"/>
+          <w:b/>
         </w:rPr>
-        <w:t>Les codes d'accès Les codes d'accès provenant de l'édition 2011/2012 du livre ne sont valables que jusqu'au 31 décembre 2013, votre compte est désormais désactivé et peut être réactivé grâce à un nouveau code d'accès indiqué sur la nouvelle édition "Le droit pour le praticien 2012/2013".</w:t>
+        <w:t>"Le dro</w:t>
       </w:r>
       <w:r>
         <w:rPr>
-          <w:rFonts w:ascii="Arial" w:hAnsi="Arial" w:cs="Arial"/>
-          <w:sz w:val="24"/>
-          <w:szCs w:val="24"/>
-        </w:rPr>
-        <w:t xml:space="preserve"> </w:t>
-      </w:r>
-      <w:proofErr w:type="gramStart"/>
-      <w:r>
-        <w:rPr>
-          <w:rFonts w:ascii="Arial" w:hAnsi="Arial" w:cs="Arial"/>
-          <w:sz w:val="24"/>
-          <w:szCs w:val="24"/>
-        </w:rPr>
-        <w:t>Les compte</w:t>
-      </w:r>
-      <w:proofErr w:type="gramEnd"/>
-      <w:r>
-        <w:rPr>
-          <w:rFonts w:ascii="Arial" w:hAnsi="Arial" w:cs="Arial"/>
-          <w:sz w:val="24"/>
-          <w:szCs w:val="24"/>
-        </w:rPr>
-        <w:t xml:space="preserve"> utilisateurs sur le site droitpraticien.ch sont valables jusqu'au 31 décembre 2013.  Les compte pourront être réactivés dès le 1er janvier grâce à un nouveau code d'accès indiqué sur la nouvelle édition "Le dro</w:t>
-      </w:r>
-      <w:r>
-        <w:rPr>
-          <w:rFonts w:ascii="Arial" w:hAnsi="Arial" w:cs="Arial"/>
-          <w:sz w:val="24"/>
-          <w:szCs w:val="24"/>
+          <w:b/>
         </w:rPr>
         <w:t>it pour le praticien 2012/2013"</w:t>
       </w:r>
       <w:r>
-        <w:rPr>
-          <w:rFonts w:ascii="Arial" w:hAnsi="Arial" w:cs="Arial"/>
-          <w:sz w:val="24"/>
-          <w:szCs w:val="24"/>
-        </w:rPr>
         <w:t xml:space="preserve">. </w:t>
       </w:r>
     </w:p>
+    <w:p/>
     <w:p>
       <w:pPr>
-        <w:jc w:val="both"/>
-        <w:rPr>
-          <w:rFonts w:ascii="Arial" w:hAnsi="Arial" w:cs="Arial"/>
-          <w:sz w:val="24"/>
-          <w:szCs w:val="24"/>
-        </w:rPr>
+        <w:pStyle w:val="Titre3"/>
       </w:pPr>
-    </w:p>
-    <w:p>
-      <w:pPr>
-        <w:jc w:val="both"/>
-        <w:rPr>
-          <w:rFonts w:ascii="Arial" w:hAnsi="Arial" w:cs="Arial"/>
-          <w:b/>
-          <w:bCs/>
-          <w:sz w:val="28"/>
-          <w:szCs w:val="28"/>
-        </w:rPr>
-      </w:pPr>
-      <w:r>
-        <w:rPr>
-          <w:rFonts w:ascii="Arial" w:hAnsi="Arial" w:cs="Arial"/>
-          <w:b/>
-          <w:bCs/>
-          <w:sz w:val="28"/>
-          <w:szCs w:val="28"/>
-        </w:rPr>
+      <w:r>
         <w:t>Question :</w:t>
       </w:r>
     </w:p>
@@ -895,6 +618,21 @@
       <w:szCs w:val="20"/>
     </w:rPr>
   </w:style>
+  <w:style w:type="paragraph" w:styleId="Sansinterligne">
+    <w:name w:val="No Spacing"/>
+    <w:uiPriority w:val="1"/>
+    <w:qFormat/>
+    <w:rsid w:val="0013588F"/>
+    <w:pPr>
+      <w:widowControl w:val="0"/>
+      <w:suppressAutoHyphens/>
+    </w:pPr>
+    <w:rPr>
+      <w:rFonts w:ascii="Times New Roman" w:eastAsia="Times New Roman" w:hAnsi="Times New Roman" w:cs="Times New Roman"/>
+      <w:sz w:val="20"/>
+      <w:szCs w:val="20"/>
+    </w:rPr>
+  </w:style>
 </w:styles>
 </file>
 
@@ -1227,6 +965,21 @@
       <w:b/>
       <w:bCs/>
       <w:color w:val="4F81BD" w:themeColor="accent1"/>
+      <w:sz w:val="20"/>
+      <w:szCs w:val="20"/>
+    </w:rPr>
+  </w:style>
+  <w:style w:type="paragraph" w:styleId="Sansinterligne">
+    <w:name w:val="No Spacing"/>
+    <w:uiPriority w:val="1"/>
+    <w:qFormat/>
+    <w:rsid w:val="0013588F"/>
+    <w:pPr>
+      <w:widowControl w:val="0"/>
+      <w:suppressAutoHyphens/>
+    </w:pPr>
+    <w:rPr>
+      <w:rFonts w:ascii="Times New Roman" w:eastAsia="Times New Roman" w:hAnsi="Times New Roman" w:cs="Times New Roman"/>
       <w:sz w:val="20"/>
       <w:szCs w:val="20"/>
     </w:rPr>
@@ -1559,7 +1312,7 @@
 </file>
 
 <file path=customXml/itemProps1.xml><?xml version="1.0" encoding="utf-8"?>
-<ds:datastoreItem xmlns:ds="http://schemas.openxmlformats.org/officeDocument/2006/customXml" ds:itemID="{90FB1E03-A8BA-4F44-B998-0BFDD0F7BE9C}">
+<ds:datastoreItem xmlns:ds="http://schemas.openxmlformats.org/officeDocument/2006/customXml" ds:itemID="{EF8B09DE-C529-1E40-BFA5-65C0EFD4223E}">
   <ds:schemaRefs>
     <ds:schemaRef ds:uri="http://schemas.openxmlformats.org/officeDocument/2006/bibliography"/>
   </ds:schemaRefs>

</xml_diff>